<commit_message>
Update ReadMe / Home page title
</commit_message>
<xml_diff>
--- a/encryption-lib/CS-Encryption-Lib/ReadMe.docx
+++ b/encryption-lib/CS-Encryption-Lib/ReadMe.docx
@@ -30,7 +30,7 @@
           <w:sz w:val="48"/>
           <w:szCs w:val="48"/>
         </w:rPr>
-        <w:t>Encryption (JWE)</w:t>
+        <w:t>JSON Web Encryption (JWE)</w:t>
       </w:r>
       <w:r>
         <w:rPr>
@@ -42,7 +42,7 @@
           <w:sz w:val="48"/>
           <w:szCs w:val="48"/>
         </w:rPr>
-        <w:t xml:space="preserve"> </w:t>
+        <w:t xml:space="preserve"> using</w:t>
       </w:r>
       <w:r>
         <w:rPr>
@@ -54,7 +54,7 @@
           <w:sz w:val="48"/>
           <w:szCs w:val="48"/>
         </w:rPr>
-        <w:t>C#</w:t>
+        <w:br/>
       </w:r>
       <w:r>
         <w:rPr>
@@ -66,7 +66,7 @@
           <w:sz w:val="48"/>
           <w:szCs w:val="48"/>
         </w:rPr>
-        <w:t xml:space="preserve"> </w:t>
+        <w:t xml:space="preserve">C# </w:t>
       </w:r>
       <w:r>
         <w:rPr>
@@ -78,7 +78,7 @@
           <w:sz w:val="48"/>
           <w:szCs w:val="48"/>
         </w:rPr>
-        <w:t>Library</w:t>
+        <w:t xml:space="preserve">and </w:t>
       </w:r>
       <w:r>
         <w:rPr>
@@ -90,9 +90,22 @@
           <w:sz w:val="48"/>
           <w:szCs w:val="48"/>
         </w:rPr>
-        <w:br/>
         <w:t>.NET 4.8 Solution</w:t>
       </w:r>
+      <w:r>
+        <w:rPr>
+          <w:rFonts w:ascii="Segoe UI" w:eastAsia="Times New Roman" w:hAnsi="Segoe UI" w:cs="Segoe UI"/>
+          <w:b/>
+          <w:bCs/>
+          <w:color w:val="24292E"/>
+          <w:kern w:val="36"/>
+          <w:sz w:val="48"/>
+          <w:szCs w:val="48"/>
+        </w:rPr>
+        <w:t xml:space="preserve"> or</w:t>
+      </w:r>
+      <w:bookmarkStart w:id="0" w:name="_GoBack"/>
+      <w:bookmarkEnd w:id="0"/>
       <w:r>
         <w:rPr>
           <w:rFonts w:ascii="Segoe UI" w:eastAsia="Times New Roman" w:hAnsi="Segoe UI" w:cs="Segoe UI"/>
@@ -474,7 +487,6 @@
         </w:rPr>
         <w:t xml:space="preserve"> /</w:t>
       </w:r>
-      <w:proofErr w:type="spellStart"/>
       <w:proofErr w:type="gramStart"/>
       <w:r>
         <w:rPr>
@@ -493,9 +505,8 @@
           <w:sz w:val="20"/>
           <w:szCs w:val="20"/>
         </w:rPr>
-        <w:t>,Build</w:t>
-      </w:r>
-      <w:proofErr w:type="spellEnd"/>
+        <w:t>,Build /p:C</w:t>
+      </w:r>
       <w:r>
         <w:rPr>
           <w:rFonts w:ascii="Consolas" w:eastAsia="Times New Roman" w:hAnsi="Consolas" w:cs="Courier New"/>
@@ -503,9 +514,8 @@
           <w:sz w:val="20"/>
           <w:szCs w:val="20"/>
         </w:rPr>
-        <w:t xml:space="preserve"> /</w:t>
-      </w:r>
-      <w:proofErr w:type="spellStart"/>
+        <w:t>o</w:t>
+      </w:r>
       <w:r>
         <w:rPr>
           <w:rFonts w:ascii="Consolas" w:eastAsia="Times New Roman" w:hAnsi="Consolas" w:cs="Courier New"/>
@@ -513,35 +523,7 @@
           <w:sz w:val="20"/>
           <w:szCs w:val="20"/>
         </w:rPr>
-        <w:t>p:C</w:t>
-      </w:r>
-      <w:r>
-        <w:rPr>
-          <w:rFonts w:ascii="Consolas" w:eastAsia="Times New Roman" w:hAnsi="Consolas" w:cs="Courier New"/>
-          <w:color w:val="24292E"/>
-          <w:sz w:val="20"/>
-          <w:szCs w:val="20"/>
-        </w:rPr>
-        <w:t>o</w:t>
-      </w:r>
-      <w:r>
-        <w:rPr>
-          <w:rFonts w:ascii="Consolas" w:eastAsia="Times New Roman" w:hAnsi="Consolas" w:cs="Courier New"/>
-          <w:color w:val="24292E"/>
-          <w:sz w:val="20"/>
-          <w:szCs w:val="20"/>
-        </w:rPr>
-        <w:t>nfiguration</w:t>
-      </w:r>
-      <w:proofErr w:type="spellEnd"/>
-      <w:r>
-        <w:rPr>
-          <w:rFonts w:ascii="Consolas" w:eastAsia="Times New Roman" w:hAnsi="Consolas" w:cs="Courier New"/>
-          <w:color w:val="24292E"/>
-          <w:sz w:val="20"/>
-          <w:szCs w:val="20"/>
-        </w:rPr>
-        <w:t>=Release</w:t>
+        <w:t>nfiguration=Release</w:t>
       </w:r>
     </w:p>
     <w:p>
@@ -640,7 +622,6 @@
         </w:rPr>
         <w:t xml:space="preserve"> /</w:t>
       </w:r>
-      <w:proofErr w:type="spellStart"/>
       <w:proofErr w:type="gramStart"/>
       <w:r>
         <w:rPr>
@@ -659,9 +640,8 @@
           <w:sz w:val="20"/>
           <w:szCs w:val="20"/>
         </w:rPr>
-        <w:t>,Build</w:t>
-      </w:r>
-      <w:proofErr w:type="spellEnd"/>
+        <w:t>,Build /p:C</w:t>
+      </w:r>
       <w:r>
         <w:rPr>
           <w:rFonts w:ascii="Consolas" w:eastAsia="Times New Roman" w:hAnsi="Consolas" w:cs="Courier New"/>
@@ -669,9 +649,8 @@
           <w:sz w:val="20"/>
           <w:szCs w:val="20"/>
         </w:rPr>
-        <w:t xml:space="preserve"> /</w:t>
-      </w:r>
-      <w:proofErr w:type="spellStart"/>
+        <w:t>o</w:t>
+      </w:r>
       <w:r>
         <w:rPr>
           <w:rFonts w:ascii="Consolas" w:eastAsia="Times New Roman" w:hAnsi="Consolas" w:cs="Courier New"/>
@@ -679,35 +658,7 @@
           <w:sz w:val="20"/>
           <w:szCs w:val="20"/>
         </w:rPr>
-        <w:t>p:C</w:t>
-      </w:r>
-      <w:r>
-        <w:rPr>
-          <w:rFonts w:ascii="Consolas" w:eastAsia="Times New Roman" w:hAnsi="Consolas" w:cs="Courier New"/>
-          <w:color w:val="24292E"/>
-          <w:sz w:val="20"/>
-          <w:szCs w:val="20"/>
-        </w:rPr>
-        <w:t>o</w:t>
-      </w:r>
-      <w:r>
-        <w:rPr>
-          <w:rFonts w:ascii="Consolas" w:eastAsia="Times New Roman" w:hAnsi="Consolas" w:cs="Courier New"/>
-          <w:color w:val="24292E"/>
-          <w:sz w:val="20"/>
-          <w:szCs w:val="20"/>
-        </w:rPr>
-        <w:t>nfiguration</w:t>
-      </w:r>
-      <w:proofErr w:type="spellEnd"/>
-      <w:r>
-        <w:rPr>
-          <w:rFonts w:ascii="Consolas" w:eastAsia="Times New Roman" w:hAnsi="Consolas" w:cs="Courier New"/>
-          <w:color w:val="24292E"/>
-          <w:sz w:val="20"/>
-          <w:szCs w:val="20"/>
-        </w:rPr>
-        <w:t>=Release</w:t>
+        <w:t>nfiguration=Release</w:t>
       </w:r>
     </w:p>
     <w:p>
@@ -913,25 +864,7 @@
           <w:sz w:val="24"/>
           <w:szCs w:val="24"/>
         </w:rPr>
-        <w:t xml:space="preserve">Refreshes the </w:t>
-      </w:r>
-      <w:r>
-        <w:rPr>
-          <w:rFonts w:ascii="Segoe UI" w:eastAsia="Times New Roman" w:hAnsi="Segoe UI" w:cs="Segoe UI"/>
-          <w:color w:val="24292E"/>
-          <w:sz w:val="24"/>
-          <w:szCs w:val="24"/>
-        </w:rPr>
-        <w:t xml:space="preserve">public key list </w:t>
-      </w:r>
-      <w:r>
-        <w:rPr>
-          <w:rFonts w:ascii="Segoe UI" w:eastAsia="Times New Roman" w:hAnsi="Segoe UI" w:cs="Segoe UI"/>
-          <w:color w:val="24292E"/>
-          <w:sz w:val="24"/>
-          <w:szCs w:val="24"/>
-        </w:rPr>
-        <w:t>each hour</w:t>
+        <w:t>Refreshes the public key list each hour</w:t>
       </w:r>
       <w:r>
         <w:rPr>
@@ -1046,16 +979,7 @@
           <w:sz w:val="24"/>
           <w:szCs w:val="24"/>
         </w:rPr>
-        <w:t>For</w:t>
-      </w:r>
-      <w:r>
-        <w:rPr>
-          <w:rFonts w:ascii="Segoe UI" w:eastAsia="Times New Roman" w:hAnsi="Segoe UI" w:cs="Segoe UI"/>
-          <w:color w:val="24292E"/>
-          <w:sz w:val="24"/>
-          <w:szCs w:val="24"/>
-        </w:rPr>
-        <w:t xml:space="preserve"> EC key, uses </w:t>
+        <w:t xml:space="preserve">For EC key, uses </w:t>
       </w:r>
       <w:r>
         <w:rPr>
@@ -1122,16 +1046,7 @@
           <w:sz w:val="24"/>
           <w:szCs w:val="24"/>
         </w:rPr>
-        <w:t>Uses the</w:t>
-      </w:r>
-      <w:r>
-        <w:rPr>
-          <w:rFonts w:ascii="Segoe UI" w:eastAsia="Times New Roman" w:hAnsi="Segoe UI" w:cs="Segoe UI"/>
-          <w:color w:val="24292E"/>
-          <w:sz w:val="24"/>
-          <w:szCs w:val="24"/>
-        </w:rPr>
-        <w:t xml:space="preserve"> private key to decrypt a JWE encode string</w:t>
+        <w:t>Uses the private key to decrypt a JWE encode string</w:t>
       </w:r>
     </w:p>
     <w:p>
@@ -1156,10 +1071,53 @@
           <w:sz w:val="24"/>
           <w:szCs w:val="24"/>
         </w:rPr>
-        <w:t>Uses the same Key Id to decrypt string using private key</w:t>
-      </w:r>
-      <w:bookmarkStart w:id="0" w:name="_GoBack"/>
-      <w:bookmarkEnd w:id="0"/>
+        <w:t xml:space="preserve">Uses </w:t>
+      </w:r>
+      <w:r>
+        <w:rPr>
+          <w:rFonts w:ascii="Segoe UI" w:eastAsia="Times New Roman" w:hAnsi="Segoe UI" w:cs="Segoe UI"/>
+          <w:color w:val="24292E"/>
+          <w:sz w:val="24"/>
+          <w:szCs w:val="24"/>
+        </w:rPr>
+        <w:t>public</w:t>
+      </w:r>
+      <w:r>
+        <w:rPr>
+          <w:rFonts w:ascii="Segoe UI" w:eastAsia="Times New Roman" w:hAnsi="Segoe UI" w:cs="Segoe UI"/>
+          <w:color w:val="24292E"/>
+          <w:sz w:val="24"/>
+          <w:szCs w:val="24"/>
+        </w:rPr>
+        <w:t xml:space="preserve"> Key Id </w:t>
+      </w:r>
+      <w:r>
+        <w:rPr>
+          <w:rFonts w:ascii="Segoe UI" w:eastAsia="Times New Roman" w:hAnsi="Segoe UI" w:cs="Segoe UI"/>
+          <w:color w:val="24292E"/>
+          <w:sz w:val="24"/>
+          <w:szCs w:val="24"/>
+        </w:rPr>
+        <w:t>is the same as the</w:t>
+      </w:r>
+      <w:r>
+        <w:rPr>
+          <w:rFonts w:ascii="Segoe UI" w:eastAsia="Times New Roman" w:hAnsi="Segoe UI" w:cs="Segoe UI"/>
+          <w:color w:val="24292E"/>
+          <w:sz w:val="24"/>
+          <w:szCs w:val="24"/>
+        </w:rPr>
+        <w:t xml:space="preserve"> private </w:t>
+      </w:r>
+      <w:r>
+        <w:rPr>
+          <w:rFonts w:ascii="Segoe UI" w:eastAsia="Times New Roman" w:hAnsi="Segoe UI" w:cs="Segoe UI"/>
+          <w:color w:val="24292E"/>
+          <w:sz w:val="24"/>
+          <w:szCs w:val="24"/>
+        </w:rPr>
+        <w:t>Key Id.</w:t>
+      </w:r>
     </w:p>
     <w:sectPr>
       <w:pgSz w:w="12240" w:h="15840"/>

</xml_diff>

<commit_message>
Create NuGet Component Push to NuGet Add NuGet License and Icon image Update Readme for NuGet Component
</commit_message>
<xml_diff>
--- a/encryption-lib/CS-Encryption-Lib/ReadMe.docx
+++ b/encryption-lib/CS-Encryption-Lib/ReadMe.docx
@@ -42,7 +42,7 @@
           <w:sz w:val="48"/>
           <w:szCs w:val="48"/>
         </w:rPr>
-        <w:t xml:space="preserve"> using</w:t>
+        <w:t xml:space="preserve"> </w:t>
       </w:r>
       <w:r>
         <w:rPr>
@@ -66,7 +66,7 @@
           <w:sz w:val="48"/>
           <w:szCs w:val="48"/>
         </w:rPr>
-        <w:t xml:space="preserve">C# </w:t>
+        <w:t>using</w:t>
       </w:r>
       <w:r>
         <w:rPr>
@@ -78,7 +78,7 @@
           <w:sz w:val="48"/>
           <w:szCs w:val="48"/>
         </w:rPr>
-        <w:t xml:space="preserve">and </w:t>
+        <w:t xml:space="preserve"> </w:t>
       </w:r>
       <w:r>
         <w:rPr>
@@ -90,7 +90,7 @@
           <w:sz w:val="48"/>
           <w:szCs w:val="48"/>
         </w:rPr>
-        <w:t>.NET 4.8 Solution</w:t>
+        <w:t xml:space="preserve">.NET 4.8 </w:t>
       </w:r>
       <w:r>
         <w:rPr>
@@ -102,10 +102,8 @@
           <w:sz w:val="48"/>
           <w:szCs w:val="48"/>
         </w:rPr>
-        <w:t xml:space="preserve"> or</w:t>
-      </w:r>
-      <w:bookmarkStart w:id="0" w:name="_GoBack"/>
-      <w:bookmarkEnd w:id="0"/>
+        <w:t>and .NET Standard 2.0</w:t>
+      </w:r>
       <w:r>
         <w:rPr>
           <w:rFonts w:ascii="Segoe UI" w:eastAsia="Times New Roman" w:hAnsi="Segoe UI" w:cs="Segoe UI"/>
@@ -128,8 +126,10 @@
           <w:sz w:val="48"/>
           <w:szCs w:val="48"/>
         </w:rPr>
-        <w:t xml:space="preserve">.NET </w:t>
-      </w:r>
+        <w:t xml:space="preserve">or </w:t>
+      </w:r>
+      <w:bookmarkStart w:id="0" w:name="_GoBack"/>
+      <w:bookmarkEnd w:id="0"/>
       <w:r>
         <w:rPr>
           <w:rFonts w:ascii="Segoe UI" w:eastAsia="Times New Roman" w:hAnsi="Segoe UI" w:cs="Segoe UI"/>
@@ -140,7 +140,7 @@
           <w:sz w:val="48"/>
           <w:szCs w:val="48"/>
         </w:rPr>
-        <w:t xml:space="preserve">Standard 2.0 / </w:t>
+        <w:t xml:space="preserve">.NET </w:t>
       </w:r>
       <w:r>
         <w:rPr>
@@ -164,7 +164,7 @@
           <w:sz w:val="48"/>
           <w:szCs w:val="48"/>
         </w:rPr>
-        <w:t xml:space="preserve"> Solution</w:t>
+        <w:t xml:space="preserve"> and </w:t>
       </w:r>
       <w:r>
         <w:rPr>
@@ -176,7 +176,19 @@
           <w:sz w:val="48"/>
           <w:szCs w:val="48"/>
         </w:rPr>
-        <w:br/>
+        <w:t xml:space="preserve">.NET </w:t>
+      </w:r>
+      <w:r>
+        <w:rPr>
+          <w:rFonts w:ascii="Segoe UI" w:eastAsia="Times New Roman" w:hAnsi="Segoe UI" w:cs="Segoe UI"/>
+          <w:b/>
+          <w:bCs/>
+          <w:color w:val="24292E"/>
+          <w:kern w:val="36"/>
+          <w:sz w:val="48"/>
+          <w:szCs w:val="48"/>
+        </w:rPr>
+        <w:t>Standard 2.0</w:t>
       </w:r>
     </w:p>
     <w:p>
@@ -205,38 +217,11 @@
           <w:sz w:val="36"/>
           <w:szCs w:val="36"/>
         </w:rPr>
-        <w:t xml:space="preserve">Build/Install </w:t>
-      </w:r>
-      <w:r>
-        <w:rPr>
-          <w:rFonts w:ascii="Segoe UI" w:eastAsia="Times New Roman" w:hAnsi="Segoe UI" w:cs="Segoe UI"/>
-          <w:b/>
-          <w:bCs/>
-          <w:color w:val="24292E"/>
-          <w:sz w:val="36"/>
-          <w:szCs w:val="36"/>
-        </w:rPr>
-        <w:t>Encryption</w:t>
-      </w:r>
-      <w:r>
-        <w:rPr>
-          <w:rFonts w:ascii="Segoe UI" w:eastAsia="Times New Roman" w:hAnsi="Segoe UI" w:cs="Segoe UI"/>
-          <w:b/>
-          <w:bCs/>
-          <w:color w:val="24292E"/>
-          <w:sz w:val="36"/>
-          <w:szCs w:val="36"/>
-        </w:rPr>
-        <w:t xml:space="preserve"> Library</w:t>
+        <w:t>Implementation Details</w:t>
       </w:r>
     </w:p>
     <w:p>
       <w:pPr>
-        <w:pStyle w:val="ListParagraph"/>
-        <w:numPr>
-          <w:ilvl w:val="0"/>
-          <w:numId w:val="4"/>
-        </w:numPr>
         <w:shd w:val="clear" w:color="auto" w:fill="FFFFFF"/>
         <w:spacing w:after="240" w:line="240" w:lineRule="auto"/>
         <w:rPr>
@@ -246,7 +231,6 @@
           <w:szCs w:val="24"/>
         </w:rPr>
       </w:pPr>
-      <w:proofErr w:type="gramStart"/>
       <w:r>
         <w:rPr>
           <w:rFonts w:ascii="Segoe UI" w:eastAsia="Times New Roman" w:hAnsi="Segoe UI" w:cs="Segoe UI"/>
@@ -254,9 +238,8 @@
           <w:sz w:val="24"/>
           <w:szCs w:val="24"/>
         </w:rPr>
-        <w:t>Open up</w:t>
-      </w:r>
-      <w:proofErr w:type="gramEnd"/>
+        <w:t xml:space="preserve">The T-Mobile </w:t>
+      </w:r>
       <w:r>
         <w:rPr>
           <w:rFonts w:ascii="Segoe UI" w:eastAsia="Times New Roman" w:hAnsi="Segoe UI" w:cs="Segoe UI"/>
@@ -264,7 +247,7 @@
           <w:sz w:val="24"/>
           <w:szCs w:val="24"/>
         </w:rPr>
-        <w:t xml:space="preserve"> </w:t>
+        <w:t>Encryption</w:t>
       </w:r>
       <w:r>
         <w:rPr>
@@ -273,7 +256,7 @@
           <w:sz w:val="24"/>
           <w:szCs w:val="24"/>
         </w:rPr>
-        <w:t>a</w:t>
+        <w:t xml:space="preserve"> </w:t>
       </w:r>
       <w:r>
         <w:rPr>
@@ -282,7 +265,7 @@
           <w:sz w:val="24"/>
           <w:szCs w:val="24"/>
         </w:rPr>
-        <w:t xml:space="preserve"> Visual Studio 2019</w:t>
+        <w:t>L</w:t>
       </w:r>
       <w:r>
         <w:rPr>
@@ -291,7 +274,7 @@
           <w:sz w:val="24"/>
           <w:szCs w:val="24"/>
         </w:rPr>
-        <w:t xml:space="preserve"> </w:t>
+        <w:t xml:space="preserve">ibrary </w:t>
       </w:r>
       <w:r>
         <w:rPr>
@@ -300,7 +283,7 @@
           <w:sz w:val="24"/>
           <w:szCs w:val="24"/>
         </w:rPr>
-        <w:t>“</w:t>
+        <w:t>uses the</w:t>
       </w:r>
       <w:r>
         <w:rPr>
@@ -309,7 +292,7 @@
           <w:sz w:val="24"/>
           <w:szCs w:val="24"/>
         </w:rPr>
-        <w:t>Developer Command Prompt</w:t>
+        <w:t xml:space="preserve"> following logic for creating the </w:t>
       </w:r>
       <w:r>
         <w:rPr>
@@ -318,805 +301,183 @@
           <w:sz w:val="24"/>
           <w:szCs w:val="24"/>
         </w:rPr>
-        <w:t>” window</w:t>
+        <w:t>JWE</w:t>
+      </w:r>
+      <w:r>
+        <w:rPr>
+          <w:rFonts w:ascii="Segoe UI" w:eastAsia="Times New Roman" w:hAnsi="Segoe UI" w:cs="Segoe UI"/>
+          <w:color w:val="24292E"/>
+          <w:sz w:val="24"/>
+          <w:szCs w:val="24"/>
+        </w:rPr>
+        <w:t>.</w:t>
       </w:r>
     </w:p>
     <w:p>
       <w:pPr>
-        <w:pStyle w:val="ListParagraph"/>
-        <w:numPr>
-          <w:ilvl w:val="0"/>
-          <w:numId w:val="4"/>
-        </w:numPr>
-        <w:shd w:val="clear" w:color="auto" w:fill="FFFFFF"/>
-        <w:spacing w:after="240" w:line="240" w:lineRule="auto"/>
-        <w:rPr>
-          <w:rFonts w:ascii="Segoe UI" w:eastAsia="Times New Roman" w:hAnsi="Segoe UI" w:cs="Segoe UI"/>
-          <w:color w:val="24292E"/>
-          <w:sz w:val="24"/>
-          <w:szCs w:val="24"/>
-        </w:rPr>
-      </w:pPr>
-      <w:r>
-        <w:rPr>
-          <w:rFonts w:ascii="Segoe UI" w:eastAsia="Times New Roman" w:hAnsi="Segoe UI" w:cs="Segoe UI"/>
-          <w:color w:val="24292E"/>
-          <w:sz w:val="24"/>
-          <w:szCs w:val="24"/>
-        </w:rPr>
-        <w:t>Change directory to the solution folder</w:t>
-      </w:r>
-    </w:p>
-    <w:p>
-      <w:pPr>
-        <w:pStyle w:val="ListParagraph"/>
-        <w:numPr>
-          <w:ilvl w:val="0"/>
-          <w:numId w:val="4"/>
-        </w:numPr>
-        <w:shd w:val="clear" w:color="auto" w:fill="FFFFFF"/>
-        <w:spacing w:after="240" w:line="240" w:lineRule="auto"/>
-        <w:rPr>
-          <w:rFonts w:ascii="Segoe UI" w:eastAsia="Times New Roman" w:hAnsi="Segoe UI" w:cs="Segoe UI"/>
-          <w:color w:val="24292E"/>
-          <w:sz w:val="24"/>
-          <w:szCs w:val="24"/>
-        </w:rPr>
-      </w:pPr>
-      <w:r>
-        <w:rPr>
-          <w:rFonts w:ascii="Segoe UI" w:eastAsia="Times New Roman" w:hAnsi="Segoe UI" w:cs="Segoe UI"/>
-          <w:color w:val="24292E"/>
-          <w:sz w:val="24"/>
-          <w:szCs w:val="24"/>
-        </w:rPr>
-        <w:t>Run the following command</w:t>
-      </w:r>
-      <w:r>
-        <w:rPr>
-          <w:rFonts w:ascii="Segoe UI" w:eastAsia="Times New Roman" w:hAnsi="Segoe UI" w:cs="Segoe UI"/>
-          <w:color w:val="24292E"/>
-          <w:sz w:val="24"/>
-          <w:szCs w:val="24"/>
-        </w:rPr>
-        <w:t xml:space="preserve"> </w:t>
-      </w:r>
-      <w:r>
-        <w:rPr>
-          <w:rFonts w:ascii="Segoe UI" w:eastAsia="Times New Roman" w:hAnsi="Segoe UI" w:cs="Segoe UI"/>
-          <w:color w:val="24292E"/>
-          <w:sz w:val="24"/>
-          <w:szCs w:val="24"/>
-        </w:rPr>
-        <w:t>build a Release version</w:t>
-      </w:r>
-    </w:p>
-    <w:p>
-      <w:pPr>
-        <w:shd w:val="clear" w:color="auto" w:fill="F6F8FA"/>
-        <w:tabs>
-          <w:tab w:val="left" w:pos="916"/>
-          <w:tab w:val="left" w:pos="1832"/>
-          <w:tab w:val="left" w:pos="2748"/>
-          <w:tab w:val="left" w:pos="3664"/>
-          <w:tab w:val="left" w:pos="4580"/>
-          <w:tab w:val="left" w:pos="5496"/>
-          <w:tab w:val="left" w:pos="6412"/>
-          <w:tab w:val="left" w:pos="7328"/>
-          <w:tab w:val="left" w:pos="8244"/>
-          <w:tab w:val="left" w:pos="9160"/>
-          <w:tab w:val="left" w:pos="10076"/>
-          <w:tab w:val="left" w:pos="10992"/>
-          <w:tab w:val="left" w:pos="11908"/>
-          <w:tab w:val="left" w:pos="12824"/>
-          <w:tab w:val="left" w:pos="13740"/>
-          <w:tab w:val="left" w:pos="14656"/>
-        </w:tabs>
-        <w:spacing w:line="240" w:lineRule="auto"/>
-        <w:rPr>
-          <w:rFonts w:ascii="Consolas" w:eastAsia="Times New Roman" w:hAnsi="Consolas" w:cs="Courier New"/>
-          <w:color w:val="24292E"/>
-          <w:sz w:val="20"/>
-          <w:szCs w:val="20"/>
-        </w:rPr>
-      </w:pPr>
-      <w:r>
-        <w:rPr>
-          <w:rFonts w:ascii="Consolas" w:eastAsia="Times New Roman" w:hAnsi="Consolas" w:cs="Courier New"/>
-          <w:color w:val="24292E"/>
-          <w:sz w:val="20"/>
-          <w:szCs w:val="20"/>
-        </w:rPr>
-        <w:t>For .NET 4.8:</w:t>
-      </w:r>
-    </w:p>
-    <w:p>
-      <w:pPr>
-        <w:shd w:val="clear" w:color="auto" w:fill="F6F8FA"/>
-        <w:tabs>
-          <w:tab w:val="left" w:pos="916"/>
-          <w:tab w:val="left" w:pos="1832"/>
-          <w:tab w:val="left" w:pos="2748"/>
-          <w:tab w:val="left" w:pos="3664"/>
-          <w:tab w:val="left" w:pos="4580"/>
-          <w:tab w:val="left" w:pos="5496"/>
-          <w:tab w:val="left" w:pos="6412"/>
-          <w:tab w:val="left" w:pos="7328"/>
-          <w:tab w:val="left" w:pos="8244"/>
-          <w:tab w:val="left" w:pos="9160"/>
-          <w:tab w:val="left" w:pos="10076"/>
-          <w:tab w:val="left" w:pos="10992"/>
-          <w:tab w:val="left" w:pos="11908"/>
-          <w:tab w:val="left" w:pos="12824"/>
-          <w:tab w:val="left" w:pos="13740"/>
-          <w:tab w:val="left" w:pos="14656"/>
-        </w:tabs>
-        <w:spacing w:line="240" w:lineRule="auto"/>
-        <w:ind w:left="720"/>
-        <w:rPr>
-          <w:rFonts w:ascii="Consolas" w:eastAsia="Times New Roman" w:hAnsi="Consolas" w:cs="Courier New"/>
-          <w:color w:val="24292E"/>
-          <w:sz w:val="20"/>
-          <w:szCs w:val="20"/>
-        </w:rPr>
-      </w:pPr>
-      <w:r>
-        <w:rPr>
-          <w:rFonts w:ascii="Consolas" w:eastAsia="Times New Roman" w:hAnsi="Consolas" w:cs="Courier New"/>
-          <w:color w:val="24292E"/>
-          <w:sz w:val="20"/>
-          <w:szCs w:val="20"/>
-        </w:rPr>
-        <w:t xml:space="preserve">msbuild.exe </w:t>
-      </w:r>
-      <w:r>
-        <w:rPr>
-          <w:rFonts w:ascii="Consolas" w:eastAsia="Times New Roman" w:hAnsi="Consolas" w:cs="Courier New"/>
-          <w:color w:val="24292E"/>
-          <w:sz w:val="20"/>
-          <w:szCs w:val="20"/>
-        </w:rPr>
-        <w:t>Encription-Lib_CLR_4.8_Solution.sln</w:t>
-      </w:r>
-      <w:r>
-        <w:rPr>
-          <w:rFonts w:ascii="Consolas" w:eastAsia="Times New Roman" w:hAnsi="Consolas" w:cs="Courier New"/>
-          <w:color w:val="24292E"/>
-          <w:sz w:val="20"/>
-          <w:szCs w:val="20"/>
-        </w:rPr>
-        <w:t xml:space="preserve"> /</w:t>
-      </w:r>
-      <w:proofErr w:type="gramStart"/>
-      <w:r>
-        <w:rPr>
-          <w:rFonts w:ascii="Consolas" w:eastAsia="Times New Roman" w:hAnsi="Consolas" w:cs="Courier New"/>
-          <w:color w:val="24292E"/>
-          <w:sz w:val="20"/>
-          <w:szCs w:val="20"/>
-        </w:rPr>
-        <w:t>t:Clean</w:t>
-      </w:r>
-      <w:proofErr w:type="gramEnd"/>
-      <w:r>
-        <w:rPr>
-          <w:rFonts w:ascii="Consolas" w:eastAsia="Times New Roman" w:hAnsi="Consolas" w:cs="Courier New"/>
-          <w:color w:val="24292E"/>
-          <w:sz w:val="20"/>
-          <w:szCs w:val="20"/>
-        </w:rPr>
-        <w:t>,Build /p:C</w:t>
-      </w:r>
-      <w:r>
-        <w:rPr>
-          <w:rFonts w:ascii="Consolas" w:eastAsia="Times New Roman" w:hAnsi="Consolas" w:cs="Courier New"/>
-          <w:color w:val="24292E"/>
-          <w:sz w:val="20"/>
-          <w:szCs w:val="20"/>
-        </w:rPr>
-        <w:t>o</w:t>
-      </w:r>
-      <w:r>
-        <w:rPr>
-          <w:rFonts w:ascii="Consolas" w:eastAsia="Times New Roman" w:hAnsi="Consolas" w:cs="Courier New"/>
-          <w:color w:val="24292E"/>
-          <w:sz w:val="20"/>
-          <w:szCs w:val="20"/>
-        </w:rPr>
-        <w:t>nfiguration=Release</w:t>
-      </w:r>
-    </w:p>
-    <w:p>
-      <w:pPr>
-        <w:shd w:val="clear" w:color="auto" w:fill="F6F8FA"/>
-        <w:tabs>
-          <w:tab w:val="left" w:pos="916"/>
-          <w:tab w:val="left" w:pos="1832"/>
-          <w:tab w:val="left" w:pos="2748"/>
-          <w:tab w:val="left" w:pos="3664"/>
-          <w:tab w:val="left" w:pos="4580"/>
-          <w:tab w:val="left" w:pos="5496"/>
-          <w:tab w:val="left" w:pos="6412"/>
-          <w:tab w:val="left" w:pos="7328"/>
-          <w:tab w:val="left" w:pos="8244"/>
-          <w:tab w:val="left" w:pos="9160"/>
-          <w:tab w:val="left" w:pos="10076"/>
-          <w:tab w:val="left" w:pos="10992"/>
-          <w:tab w:val="left" w:pos="11908"/>
-          <w:tab w:val="left" w:pos="12824"/>
-          <w:tab w:val="left" w:pos="13740"/>
-          <w:tab w:val="left" w:pos="14656"/>
-        </w:tabs>
-        <w:spacing w:line="240" w:lineRule="auto"/>
-        <w:rPr>
-          <w:rFonts w:ascii="Consolas" w:eastAsia="Times New Roman" w:hAnsi="Consolas" w:cs="Courier New"/>
-          <w:color w:val="24292E"/>
-          <w:sz w:val="20"/>
-          <w:szCs w:val="20"/>
-        </w:rPr>
-      </w:pPr>
-      <w:r>
-        <w:rPr>
-          <w:rFonts w:ascii="Consolas" w:eastAsia="Times New Roman" w:hAnsi="Consolas" w:cs="Courier New"/>
-          <w:color w:val="24292E"/>
-          <w:sz w:val="20"/>
-          <w:szCs w:val="20"/>
-        </w:rPr>
-        <w:t>For .NET Core 3.1</w:t>
-      </w:r>
-    </w:p>
-    <w:p>
-      <w:pPr>
-        <w:shd w:val="clear" w:color="auto" w:fill="F6F8FA"/>
-        <w:tabs>
-          <w:tab w:val="left" w:pos="916"/>
-          <w:tab w:val="left" w:pos="1832"/>
-          <w:tab w:val="left" w:pos="2748"/>
-          <w:tab w:val="left" w:pos="3664"/>
-          <w:tab w:val="left" w:pos="4580"/>
-          <w:tab w:val="left" w:pos="5496"/>
-          <w:tab w:val="left" w:pos="6412"/>
-          <w:tab w:val="left" w:pos="7328"/>
-          <w:tab w:val="left" w:pos="8244"/>
-          <w:tab w:val="left" w:pos="9160"/>
-          <w:tab w:val="left" w:pos="10076"/>
-          <w:tab w:val="left" w:pos="10992"/>
-          <w:tab w:val="left" w:pos="11908"/>
-          <w:tab w:val="left" w:pos="12824"/>
-          <w:tab w:val="left" w:pos="13740"/>
-          <w:tab w:val="left" w:pos="14656"/>
-        </w:tabs>
-        <w:spacing w:line="240" w:lineRule="auto"/>
-        <w:ind w:left="720"/>
-        <w:rPr>
-          <w:rFonts w:ascii="Consolas" w:eastAsia="Times New Roman" w:hAnsi="Consolas" w:cs="Courier New"/>
-          <w:color w:val="24292E"/>
-          <w:sz w:val="20"/>
-          <w:szCs w:val="20"/>
-        </w:rPr>
-      </w:pPr>
-      <w:r>
-        <w:rPr>
-          <w:rFonts w:ascii="Consolas" w:eastAsia="Times New Roman" w:hAnsi="Consolas" w:cs="Courier New"/>
-          <w:color w:val="24292E"/>
-          <w:sz w:val="20"/>
-          <w:szCs w:val="20"/>
-        </w:rPr>
-        <w:t xml:space="preserve">msbuild.exe </w:t>
-      </w:r>
-      <w:r>
-        <w:rPr>
-          <w:rFonts w:ascii="Consolas" w:eastAsia="Times New Roman" w:hAnsi="Consolas" w:cs="Courier New"/>
-          <w:color w:val="24292E"/>
-          <w:sz w:val="20"/>
-          <w:szCs w:val="20"/>
-        </w:rPr>
-        <w:t>Encryption-Lib_CLR_Core_3.1_Solution.sln</w:t>
-      </w:r>
-      <w:r>
-        <w:rPr>
-          <w:rFonts w:ascii="Consolas" w:eastAsia="Times New Roman" w:hAnsi="Consolas" w:cs="Courier New"/>
-          <w:color w:val="24292E"/>
-          <w:sz w:val="20"/>
-          <w:szCs w:val="20"/>
-        </w:rPr>
-        <w:t xml:space="preserve"> /</w:t>
-      </w:r>
-      <w:proofErr w:type="gramStart"/>
-      <w:r>
-        <w:rPr>
-          <w:rFonts w:ascii="Consolas" w:eastAsia="Times New Roman" w:hAnsi="Consolas" w:cs="Courier New"/>
-          <w:color w:val="24292E"/>
-          <w:sz w:val="20"/>
-          <w:szCs w:val="20"/>
-        </w:rPr>
-        <w:t>t:Clean</w:t>
-      </w:r>
-      <w:proofErr w:type="gramEnd"/>
-      <w:r>
-        <w:rPr>
-          <w:rFonts w:ascii="Consolas" w:eastAsia="Times New Roman" w:hAnsi="Consolas" w:cs="Courier New"/>
-          <w:color w:val="24292E"/>
-          <w:sz w:val="20"/>
-          <w:szCs w:val="20"/>
-        </w:rPr>
-        <w:t>,Build /p:C</w:t>
-      </w:r>
-      <w:r>
-        <w:rPr>
-          <w:rFonts w:ascii="Consolas" w:eastAsia="Times New Roman" w:hAnsi="Consolas" w:cs="Courier New"/>
-          <w:color w:val="24292E"/>
-          <w:sz w:val="20"/>
-          <w:szCs w:val="20"/>
-        </w:rPr>
-        <w:t>o</w:t>
-      </w:r>
-      <w:r>
-        <w:rPr>
-          <w:rFonts w:ascii="Consolas" w:eastAsia="Times New Roman" w:hAnsi="Consolas" w:cs="Courier New"/>
-          <w:color w:val="24292E"/>
-          <w:sz w:val="20"/>
-          <w:szCs w:val="20"/>
-        </w:rPr>
-        <w:t>nfiguration=Release</w:t>
-      </w:r>
-    </w:p>
-    <w:p>
-      <w:pPr>
-        <w:pBdr>
-          <w:bottom w:val="single" w:sz="6" w:space="4" w:color="EAECEF"/>
-        </w:pBdr>
-        <w:shd w:val="clear" w:color="auto" w:fill="FFFFFF"/>
-        <w:spacing w:before="360" w:after="240" w:line="240" w:lineRule="auto"/>
-        <w:outlineLvl w:val="1"/>
-        <w:rPr>
-          <w:rFonts w:ascii="Segoe UI" w:eastAsia="Times New Roman" w:hAnsi="Segoe UI" w:cs="Segoe UI"/>
-          <w:b/>
-          <w:bCs/>
-          <w:color w:val="24292E"/>
-          <w:sz w:val="36"/>
-          <w:szCs w:val="36"/>
-        </w:rPr>
-      </w:pPr>
-      <w:r>
-        <w:rPr>
-          <w:rFonts w:ascii="Segoe UI" w:eastAsia="Times New Roman" w:hAnsi="Segoe UI" w:cs="Segoe UI"/>
-          <w:b/>
-          <w:bCs/>
-          <w:color w:val="24292E"/>
-          <w:sz w:val="36"/>
-          <w:szCs w:val="36"/>
-        </w:rPr>
-        <w:t>Implementation Details</w:t>
-      </w:r>
-    </w:p>
-    <w:p>
-      <w:pPr>
-        <w:shd w:val="clear" w:color="auto" w:fill="FFFFFF"/>
-        <w:spacing w:after="240" w:line="240" w:lineRule="auto"/>
-        <w:rPr>
-          <w:rFonts w:ascii="Segoe UI" w:eastAsia="Times New Roman" w:hAnsi="Segoe UI" w:cs="Segoe UI"/>
-          <w:color w:val="24292E"/>
-          <w:sz w:val="24"/>
-          <w:szCs w:val="24"/>
-        </w:rPr>
-      </w:pPr>
-      <w:r>
-        <w:rPr>
-          <w:rFonts w:ascii="Segoe UI" w:eastAsia="Times New Roman" w:hAnsi="Segoe UI" w:cs="Segoe UI"/>
-          <w:color w:val="24292E"/>
-          <w:sz w:val="24"/>
-          <w:szCs w:val="24"/>
-        </w:rPr>
-        <w:t xml:space="preserve">The T-Mobile </w:t>
-      </w:r>
-      <w:r>
-        <w:rPr>
-          <w:rFonts w:ascii="Segoe UI" w:eastAsia="Times New Roman" w:hAnsi="Segoe UI" w:cs="Segoe UI"/>
-          <w:color w:val="24292E"/>
-          <w:sz w:val="24"/>
-          <w:szCs w:val="24"/>
-        </w:rPr>
-        <w:t>Encryption</w:t>
-      </w:r>
-      <w:r>
-        <w:rPr>
-          <w:rFonts w:ascii="Segoe UI" w:eastAsia="Times New Roman" w:hAnsi="Segoe UI" w:cs="Segoe UI"/>
-          <w:color w:val="24292E"/>
-          <w:sz w:val="24"/>
-          <w:szCs w:val="24"/>
-        </w:rPr>
-        <w:t xml:space="preserve"> </w:t>
-      </w:r>
-      <w:r>
-        <w:rPr>
-          <w:rFonts w:ascii="Segoe UI" w:eastAsia="Times New Roman" w:hAnsi="Segoe UI" w:cs="Segoe UI"/>
-          <w:color w:val="24292E"/>
-          <w:sz w:val="24"/>
-          <w:szCs w:val="24"/>
-        </w:rPr>
-        <w:t>L</w:t>
-      </w:r>
-      <w:r>
-        <w:rPr>
-          <w:rFonts w:ascii="Segoe UI" w:eastAsia="Times New Roman" w:hAnsi="Segoe UI" w:cs="Segoe UI"/>
-          <w:color w:val="24292E"/>
-          <w:sz w:val="24"/>
-          <w:szCs w:val="24"/>
-        </w:rPr>
-        <w:t xml:space="preserve">ibrary </w:t>
-      </w:r>
-      <w:r>
-        <w:rPr>
-          <w:rFonts w:ascii="Segoe UI" w:eastAsia="Times New Roman" w:hAnsi="Segoe UI" w:cs="Segoe UI"/>
-          <w:color w:val="24292E"/>
-          <w:sz w:val="24"/>
-          <w:szCs w:val="24"/>
-        </w:rPr>
-        <w:t>uses the</w:t>
-      </w:r>
-      <w:r>
-        <w:rPr>
-          <w:rFonts w:ascii="Segoe UI" w:eastAsia="Times New Roman" w:hAnsi="Segoe UI" w:cs="Segoe UI"/>
-          <w:color w:val="24292E"/>
-          <w:sz w:val="24"/>
-          <w:szCs w:val="24"/>
-        </w:rPr>
-        <w:t xml:space="preserve"> following logic for creating the </w:t>
-      </w:r>
-      <w:r>
-        <w:rPr>
-          <w:rFonts w:ascii="Segoe UI" w:eastAsia="Times New Roman" w:hAnsi="Segoe UI" w:cs="Segoe UI"/>
-          <w:color w:val="24292E"/>
-          <w:sz w:val="24"/>
-          <w:szCs w:val="24"/>
-        </w:rPr>
-        <w:t>JWE</w:t>
-      </w:r>
-      <w:r>
-        <w:rPr>
-          <w:rFonts w:ascii="Segoe UI" w:eastAsia="Times New Roman" w:hAnsi="Segoe UI" w:cs="Segoe UI"/>
-          <w:color w:val="24292E"/>
-          <w:sz w:val="24"/>
-          <w:szCs w:val="24"/>
-        </w:rPr>
-        <w:t>.</w:t>
-      </w:r>
-    </w:p>
-    <w:p>
-      <w:pPr>
+        <w:pStyle w:val="NormalWeb"/>
         <w:numPr>
           <w:ilvl w:val="0"/>
           <w:numId w:val="1"/>
         </w:numPr>
         <w:shd w:val="clear" w:color="auto" w:fill="FFFFFF"/>
-        <w:spacing w:before="100" w:beforeAutospacing="1" w:after="100" w:afterAutospacing="1" w:line="240" w:lineRule="auto"/>
-        <w:rPr>
-          <w:rFonts w:ascii="Segoe UI" w:eastAsia="Times New Roman" w:hAnsi="Segoe UI" w:cs="Segoe UI"/>
-          <w:color w:val="24292E"/>
-          <w:sz w:val="24"/>
-          <w:szCs w:val="24"/>
-        </w:rPr>
-      </w:pPr>
-      <w:r>
-        <w:rPr>
-          <w:rFonts w:ascii="Segoe UI" w:eastAsia="Times New Roman" w:hAnsi="Segoe UI" w:cs="Segoe UI"/>
-          <w:color w:val="24292E"/>
-          <w:sz w:val="24"/>
-          <w:szCs w:val="24"/>
-        </w:rPr>
-        <w:t>Obtains public RSA and/or EC keys from a JWKS REST Service</w:t>
-      </w:r>
-      <w:r>
-        <w:rPr>
-          <w:rFonts w:ascii="Segoe UI" w:eastAsia="Times New Roman" w:hAnsi="Segoe UI" w:cs="Segoe UI"/>
-          <w:color w:val="24292E"/>
-          <w:sz w:val="24"/>
-          <w:szCs w:val="24"/>
-        </w:rPr>
-        <w:t>.</w:t>
+        <w:spacing w:before="0" w:beforeAutospacing="0" w:after="360" w:afterAutospacing="0"/>
+        <w:rPr>
+          <w:rFonts w:ascii="Segoe UI" w:hAnsi="Segoe UI" w:cs="Segoe UI"/>
+          <w:color w:val="000000"/>
+        </w:rPr>
+      </w:pPr>
+      <w:r>
+        <w:rPr>
+          <w:rFonts w:ascii="Segoe UI" w:hAnsi="Segoe UI" w:cs="Segoe UI"/>
+          <w:color w:val="000000"/>
+        </w:rPr>
+        <w:t>JSON Web Encryption (JWE) component</w:t>
+      </w:r>
+      <w:r>
+        <w:rPr>
+          <w:rFonts w:ascii="Segoe UI" w:hAnsi="Segoe UI" w:cs="Segoe UI"/>
+          <w:color w:val="000000"/>
+        </w:rPr>
+        <w:br/>
+      </w:r>
+      <w:proofErr w:type="spellStart"/>
+      <w:r>
+        <w:rPr>
+          <w:rFonts w:ascii="Segoe UI" w:hAnsi="Segoe UI" w:cs="Segoe UI"/>
+          <w:color w:val="000000"/>
+        </w:rPr>
+        <w:t>o</w:t>
+      </w:r>
+      <w:proofErr w:type="spellEnd"/>
+      <w:r>
+        <w:rPr>
+          <w:rFonts w:ascii="Segoe UI" w:hAnsi="Segoe UI" w:cs="Segoe UI"/>
+          <w:color w:val="000000"/>
+        </w:rPr>
+        <w:t xml:space="preserve"> .NET 4.8 and .NET Standard 2.0, using RSA or EC keys.</w:t>
+      </w:r>
+      <w:r>
+        <w:rPr>
+          <w:rFonts w:ascii="Segoe UI" w:hAnsi="Segoe UI" w:cs="Segoe UI"/>
+          <w:color w:val="000000"/>
+        </w:rPr>
+        <w:br/>
+        <w:t>o .NET Core 3.1 and .NET Standard 2.0, using RSA key only.</w:t>
+      </w:r>
+      <w:r>
+        <w:rPr>
+          <w:rFonts w:ascii="Segoe UI" w:hAnsi="Segoe UI" w:cs="Segoe UI"/>
+          <w:color w:val="000000"/>
+        </w:rPr>
+        <w:br/>
+        <w:t>EC key is not support yet for .NET Core 3.1</w:t>
       </w:r>
     </w:p>
     <w:p>
       <w:pPr>
-        <w:numPr>
-          <w:ilvl w:val="1"/>
-          <w:numId w:val="1"/>
-        </w:numPr>
-        <w:shd w:val="clear" w:color="auto" w:fill="FFFFFF"/>
-        <w:spacing w:before="100" w:beforeAutospacing="1" w:after="100" w:afterAutospacing="1" w:line="240" w:lineRule="auto"/>
-        <w:rPr>
-          <w:rFonts w:ascii="Segoe UI" w:eastAsia="Times New Roman" w:hAnsi="Segoe UI" w:cs="Segoe UI"/>
-          <w:color w:val="24292E"/>
-          <w:sz w:val="24"/>
-          <w:szCs w:val="24"/>
-        </w:rPr>
-      </w:pPr>
-      <w:r>
-        <w:rPr>
-          <w:rFonts w:ascii="Segoe UI" w:eastAsia="Times New Roman" w:hAnsi="Segoe UI" w:cs="Segoe UI"/>
-          <w:color w:val="24292E"/>
-          <w:sz w:val="24"/>
-          <w:szCs w:val="24"/>
-        </w:rPr>
-        <w:t xml:space="preserve">Caches the public key list </w:t>
-      </w:r>
-    </w:p>
-    <w:p>
-      <w:pPr>
-        <w:numPr>
-          <w:ilvl w:val="1"/>
-          <w:numId w:val="1"/>
-        </w:numPr>
-        <w:shd w:val="clear" w:color="auto" w:fill="FFFFFF"/>
-        <w:spacing w:before="100" w:beforeAutospacing="1" w:after="100" w:afterAutospacing="1" w:line="240" w:lineRule="auto"/>
-        <w:rPr>
-          <w:rFonts w:ascii="Segoe UI" w:eastAsia="Times New Roman" w:hAnsi="Segoe UI" w:cs="Segoe UI"/>
-          <w:color w:val="24292E"/>
-          <w:sz w:val="24"/>
-          <w:szCs w:val="24"/>
-        </w:rPr>
-      </w:pPr>
-      <w:r>
-        <w:rPr>
-          <w:rFonts w:ascii="Segoe UI" w:eastAsia="Times New Roman" w:hAnsi="Segoe UI" w:cs="Segoe UI"/>
-          <w:color w:val="24292E"/>
-          <w:sz w:val="24"/>
-          <w:szCs w:val="24"/>
-        </w:rPr>
-        <w:t>Refreshes the public key list each hour</w:t>
-      </w:r>
-      <w:r>
-        <w:rPr>
-          <w:rFonts w:ascii="Segoe UI" w:eastAsia="Times New Roman" w:hAnsi="Segoe UI" w:cs="Segoe UI"/>
-          <w:color w:val="24292E"/>
-          <w:sz w:val="24"/>
-          <w:szCs w:val="24"/>
-        </w:rPr>
-        <w:br/>
-      </w:r>
-    </w:p>
-    <w:p>
-      <w:pPr>
+        <w:pStyle w:val="NormalWeb"/>
         <w:numPr>
           <w:ilvl w:val="0"/>
           <w:numId w:val="1"/>
         </w:numPr>
         <w:shd w:val="clear" w:color="auto" w:fill="FFFFFF"/>
-        <w:spacing w:before="100" w:beforeAutospacing="1" w:after="100" w:afterAutospacing="1" w:line="240" w:lineRule="auto"/>
-        <w:rPr>
-          <w:rFonts w:ascii="Segoe UI" w:eastAsia="Times New Roman" w:hAnsi="Segoe UI" w:cs="Segoe UI"/>
-          <w:color w:val="24292E"/>
-          <w:sz w:val="24"/>
-          <w:szCs w:val="24"/>
-        </w:rPr>
-      </w:pPr>
-      <w:r>
-        <w:rPr>
-          <w:rFonts w:ascii="Segoe UI" w:eastAsia="Times New Roman" w:hAnsi="Segoe UI" w:cs="Segoe UI"/>
-          <w:color w:val="24292E"/>
-          <w:sz w:val="24"/>
-          <w:szCs w:val="24"/>
-        </w:rPr>
-        <w:t>Uses the public key to encrypt a PII string and creates a JWE encode string.</w:t>
+        <w:spacing w:before="0" w:beforeAutospacing="0" w:after="360" w:afterAutospacing="0"/>
+        <w:rPr>
+          <w:rFonts w:ascii="Segoe UI" w:hAnsi="Segoe UI" w:cs="Segoe UI"/>
+          <w:color w:val="000000"/>
+        </w:rPr>
+      </w:pPr>
+      <w:r>
+        <w:rPr>
+          <w:rFonts w:ascii="Segoe UI" w:hAnsi="Segoe UI" w:cs="Segoe UI"/>
+          <w:color w:val="000000"/>
+        </w:rPr>
+        <w:t>Obtains public RSA and/or EC keys from a JWKS REST Service</w:t>
+      </w:r>
+      <w:r>
+        <w:rPr>
+          <w:rFonts w:ascii="Segoe UI" w:hAnsi="Segoe UI" w:cs="Segoe UI"/>
+          <w:color w:val="000000"/>
+        </w:rPr>
+        <w:br/>
+        <w:t>o Caches the public keys</w:t>
+      </w:r>
+      <w:r>
+        <w:rPr>
+          <w:rFonts w:ascii="Segoe UI" w:hAnsi="Segoe UI" w:cs="Segoe UI"/>
+          <w:color w:val="000000"/>
+        </w:rPr>
+        <w:br/>
+        <w:t>o Refreshes the public keys each hour.</w:t>
       </w:r>
     </w:p>
     <w:p>
       <w:pPr>
-        <w:numPr>
-          <w:ilvl w:val="1"/>
-          <w:numId w:val="1"/>
-        </w:numPr>
-        <w:shd w:val="clear" w:color="auto" w:fill="FFFFFF"/>
-        <w:spacing w:before="100" w:beforeAutospacing="1" w:after="100" w:afterAutospacing="1" w:line="240" w:lineRule="auto"/>
-        <w:rPr>
-          <w:rFonts w:ascii="Segoe UI" w:eastAsia="Times New Roman" w:hAnsi="Segoe UI" w:cs="Segoe UI"/>
-          <w:color w:val="24292E"/>
-          <w:sz w:val="24"/>
-          <w:szCs w:val="24"/>
-        </w:rPr>
-      </w:pPr>
-      <w:r>
-        <w:rPr>
-          <w:rFonts w:ascii="Segoe UI" w:eastAsia="Times New Roman" w:hAnsi="Segoe UI" w:cs="Segoe UI"/>
-          <w:color w:val="24292E"/>
-          <w:sz w:val="24"/>
-          <w:szCs w:val="24"/>
-        </w:rPr>
-        <w:t xml:space="preserve">For RSA key, uses </w:t>
-      </w:r>
-      <w:r>
-        <w:rPr>
-          <w:rFonts w:ascii="Consolas" w:hAnsi="Consolas" w:cs="Consolas"/>
-          <w:b/>
-          <w:bCs/>
-          <w:color w:val="000000"/>
-          <w:sz w:val="19"/>
-          <w:szCs w:val="19"/>
-        </w:rPr>
-        <w:t>RSA_OAEP_256</w:t>
-      </w:r>
-      <w:r>
-        <w:rPr>
-          <w:rFonts w:ascii="Consolas" w:hAnsi="Consolas" w:cs="Consolas"/>
-          <w:color w:val="000000"/>
-          <w:sz w:val="19"/>
-          <w:szCs w:val="19"/>
-        </w:rPr>
-        <w:t xml:space="preserve"> and </w:t>
-      </w:r>
-      <w:r>
-        <w:rPr>
-          <w:rFonts w:ascii="Consolas" w:hAnsi="Consolas" w:cs="Consolas"/>
-          <w:b/>
-          <w:bCs/>
-          <w:color w:val="000000"/>
-          <w:sz w:val="19"/>
-          <w:szCs w:val="19"/>
-        </w:rPr>
-        <w:t>A256GCM</w:t>
-      </w:r>
-    </w:p>
-    <w:p>
-      <w:pPr>
-        <w:numPr>
-          <w:ilvl w:val="1"/>
-          <w:numId w:val="1"/>
-        </w:numPr>
-        <w:shd w:val="clear" w:color="auto" w:fill="FFFFFF"/>
-        <w:spacing w:before="100" w:beforeAutospacing="1" w:after="100" w:afterAutospacing="1" w:line="240" w:lineRule="auto"/>
-        <w:rPr>
-          <w:rFonts w:ascii="Segoe UI" w:eastAsia="Times New Roman" w:hAnsi="Segoe UI" w:cs="Segoe UI"/>
-          <w:color w:val="24292E"/>
-          <w:sz w:val="24"/>
-          <w:szCs w:val="24"/>
-        </w:rPr>
-      </w:pPr>
-      <w:r>
-        <w:rPr>
-          <w:rFonts w:ascii="Segoe UI" w:eastAsia="Times New Roman" w:hAnsi="Segoe UI" w:cs="Segoe UI"/>
-          <w:color w:val="24292E"/>
-          <w:sz w:val="24"/>
-          <w:szCs w:val="24"/>
-        </w:rPr>
-        <w:t xml:space="preserve">For EC key, uses </w:t>
-      </w:r>
-      <w:r>
-        <w:rPr>
-          <w:rFonts w:ascii="Consolas" w:hAnsi="Consolas" w:cs="Consolas"/>
-          <w:b/>
-          <w:bCs/>
-          <w:color w:val="000000"/>
-          <w:sz w:val="19"/>
-          <w:szCs w:val="19"/>
-        </w:rPr>
-        <w:t>ECDH_ES_A256KW</w:t>
-      </w:r>
-      <w:r>
-        <w:rPr>
-          <w:rFonts w:ascii="Consolas" w:hAnsi="Consolas" w:cs="Consolas"/>
-          <w:color w:val="000000"/>
-          <w:sz w:val="19"/>
-          <w:szCs w:val="19"/>
-        </w:rPr>
-        <w:t xml:space="preserve"> and </w:t>
-      </w:r>
-      <w:r>
-        <w:rPr>
-          <w:rFonts w:ascii="Consolas" w:hAnsi="Consolas" w:cs="Consolas"/>
-          <w:b/>
-          <w:bCs/>
-          <w:color w:val="000000"/>
-          <w:sz w:val="19"/>
-          <w:szCs w:val="19"/>
-        </w:rPr>
-        <w:t>A256GCM</w:t>
-      </w:r>
-      <w:r>
-        <w:rPr>
-          <w:rFonts w:ascii="Consolas" w:hAnsi="Consolas" w:cs="Consolas"/>
-          <w:b/>
-          <w:bCs/>
-          <w:color w:val="000000"/>
-          <w:sz w:val="19"/>
-          <w:szCs w:val="19"/>
-        </w:rPr>
-        <w:br/>
-      </w:r>
-    </w:p>
-    <w:p>
-      <w:pPr>
+        <w:pStyle w:val="NormalWeb"/>
         <w:numPr>
           <w:ilvl w:val="0"/>
           <w:numId w:val="1"/>
         </w:numPr>
         <w:shd w:val="clear" w:color="auto" w:fill="FFFFFF"/>
-        <w:spacing w:before="100" w:beforeAutospacing="1" w:after="100" w:afterAutospacing="1" w:line="240" w:lineRule="auto"/>
-        <w:rPr>
-          <w:rFonts w:ascii="Segoe UI" w:eastAsia="Times New Roman" w:hAnsi="Segoe UI" w:cs="Segoe UI"/>
-          <w:color w:val="24292E"/>
-          <w:sz w:val="24"/>
-          <w:szCs w:val="24"/>
-        </w:rPr>
-      </w:pPr>
-      <w:r>
-        <w:rPr>
-          <w:rFonts w:ascii="Segoe UI" w:eastAsia="Times New Roman" w:hAnsi="Segoe UI" w:cs="Segoe UI"/>
-          <w:color w:val="24292E"/>
-          <w:sz w:val="24"/>
-          <w:szCs w:val="24"/>
-        </w:rPr>
-        <w:t>Uses the private key to decrypt a JWE encode string</w:t>
+        <w:spacing w:before="0" w:beforeAutospacing="0" w:after="360" w:afterAutospacing="0"/>
+        <w:rPr>
+          <w:rFonts w:ascii="Segoe UI" w:hAnsi="Segoe UI" w:cs="Segoe UI"/>
+          <w:color w:val="000000"/>
+        </w:rPr>
+      </w:pPr>
+      <w:r>
+        <w:rPr>
+          <w:rFonts w:ascii="Segoe UI" w:hAnsi="Segoe UI" w:cs="Segoe UI"/>
+          <w:color w:val="000000"/>
+        </w:rPr>
+        <w:t>Uses the public key to encrypt a PII string and creates a JWE encode string</w:t>
+      </w:r>
+      <w:r>
+        <w:rPr>
+          <w:rFonts w:ascii="Segoe UI" w:hAnsi="Segoe UI" w:cs="Segoe UI"/>
+          <w:color w:val="000000"/>
+        </w:rPr>
+        <w:br/>
+        <w:t>o For RSA key, uses RSA_OAEP_256 and A256GCM</w:t>
+      </w:r>
+      <w:r>
+        <w:rPr>
+          <w:rFonts w:ascii="Segoe UI" w:hAnsi="Segoe UI" w:cs="Segoe UI"/>
+          <w:color w:val="000000"/>
+        </w:rPr>
+        <w:br/>
+        <w:t>o For EC key, uses ECDH_ES_A256KW and A256GCM</w:t>
       </w:r>
     </w:p>
     <w:p>
       <w:pPr>
+        <w:pStyle w:val="NormalWeb"/>
         <w:numPr>
-          <w:ilvl w:val="1"/>
+          <w:ilvl w:val="0"/>
           <w:numId w:val="1"/>
         </w:numPr>
         <w:shd w:val="clear" w:color="auto" w:fill="FFFFFF"/>
-        <w:spacing w:before="100" w:beforeAutospacing="1" w:after="100" w:afterAutospacing="1" w:line="240" w:lineRule="auto"/>
-        <w:rPr>
-          <w:rFonts w:ascii="Segoe UI" w:eastAsia="Times New Roman" w:hAnsi="Segoe UI" w:cs="Segoe UI"/>
-          <w:color w:val="24292E"/>
-          <w:sz w:val="24"/>
-          <w:szCs w:val="24"/>
-        </w:rPr>
-      </w:pPr>
-      <w:r>
-        <w:rPr>
-          <w:rFonts w:ascii="Segoe UI" w:eastAsia="Times New Roman" w:hAnsi="Segoe UI" w:cs="Segoe UI"/>
-          <w:color w:val="24292E"/>
-          <w:sz w:val="24"/>
-          <w:szCs w:val="24"/>
-        </w:rPr>
-        <w:t xml:space="preserve">Uses </w:t>
-      </w:r>
-      <w:r>
-        <w:rPr>
-          <w:rFonts w:ascii="Segoe UI" w:eastAsia="Times New Roman" w:hAnsi="Segoe UI" w:cs="Segoe UI"/>
-          <w:color w:val="24292E"/>
-          <w:sz w:val="24"/>
-          <w:szCs w:val="24"/>
-        </w:rPr>
-        <w:t>public</w:t>
-      </w:r>
-      <w:r>
-        <w:rPr>
-          <w:rFonts w:ascii="Segoe UI" w:eastAsia="Times New Roman" w:hAnsi="Segoe UI" w:cs="Segoe UI"/>
-          <w:color w:val="24292E"/>
-          <w:sz w:val="24"/>
-          <w:szCs w:val="24"/>
-        </w:rPr>
-        <w:t xml:space="preserve"> Key Id </w:t>
-      </w:r>
-      <w:r>
-        <w:rPr>
-          <w:rFonts w:ascii="Segoe UI" w:eastAsia="Times New Roman" w:hAnsi="Segoe UI" w:cs="Segoe UI"/>
-          <w:color w:val="24292E"/>
-          <w:sz w:val="24"/>
-          <w:szCs w:val="24"/>
-        </w:rPr>
-        <w:t>is the same as the</w:t>
-      </w:r>
-      <w:r>
-        <w:rPr>
-          <w:rFonts w:ascii="Segoe UI" w:eastAsia="Times New Roman" w:hAnsi="Segoe UI" w:cs="Segoe UI"/>
-          <w:color w:val="24292E"/>
-          <w:sz w:val="24"/>
-          <w:szCs w:val="24"/>
-        </w:rPr>
-        <w:t xml:space="preserve"> private </w:t>
-      </w:r>
-      <w:r>
-        <w:rPr>
-          <w:rFonts w:ascii="Segoe UI" w:eastAsia="Times New Roman" w:hAnsi="Segoe UI" w:cs="Segoe UI"/>
-          <w:color w:val="24292E"/>
-          <w:sz w:val="24"/>
-          <w:szCs w:val="24"/>
-        </w:rPr>
-        <w:t>Key Id.</w:t>
+        <w:spacing w:before="0" w:beforeAutospacing="0" w:after="360" w:afterAutospacing="0"/>
+        <w:rPr>
+          <w:rFonts w:ascii="Segoe UI" w:hAnsi="Segoe UI" w:cs="Segoe UI"/>
+          <w:color w:val="000000"/>
+        </w:rPr>
+      </w:pPr>
+      <w:r>
+        <w:rPr>
+          <w:rFonts w:ascii="Segoe UI" w:hAnsi="Segoe UI" w:cs="Segoe UI"/>
+          <w:color w:val="000000"/>
+        </w:rPr>
+        <w:t>Uses the private key to decrypt a JWE encode string</w:t>
+      </w:r>
+      <w:r>
+        <w:rPr>
+          <w:rFonts w:ascii="Segoe UI" w:hAnsi="Segoe UI" w:cs="Segoe UI"/>
+          <w:color w:val="000000"/>
+        </w:rPr>
+        <w:br/>
+        <w:t>o The public Key Id must be the same as the private Key Id.</w:t>
       </w:r>
     </w:p>
     <w:sectPr>
@@ -2255,7 +1616,6 @@
     <w:name w:val="Normal (Web)"/>
     <w:basedOn w:val="Normal"/>
     <w:uiPriority w:val="99"/>
-    <w:semiHidden/>
     <w:unhideWhenUsed/>
     <w:rsid w:val="00842212"/>
     <w:pPr>

</xml_diff>